<commit_message>
Added python experience in manual
</commit_message>
<xml_diff>
--- a/docs/Technical Manual.docx
+++ b/docs/Technical Manual.docx
@@ -4431,8 +4431,34 @@
           <w:sz w:val="24"/>
           <w:szCs w:val="56"/>
         </w:rPr>
-        <w:t xml:space="preserve">Main Class </w:t>
-      </w:r>
+        <w:t xml:space="preserve">Main Class – </w:t>
+      </w:r>
+      <w:r>
+        <w:rPr>
+          <w:rFonts w:asciiTheme="majorHAnsi" w:hAnsiTheme="majorHAnsi" w:cs="Consolas"/>
+          <w:sz w:val="24"/>
+          <w:szCs w:val="56"/>
+        </w:rPr>
+        <w:t>Entry point of the application</w:t>
+      </w:r>
+      <w:r>
+        <w:rPr>
+          <w:rFonts w:asciiTheme="majorHAnsi" w:hAnsiTheme="majorHAnsi" w:cs="Consolas"/>
+          <w:sz w:val="24"/>
+          <w:szCs w:val="56"/>
+        </w:rPr>
+        <w:t>.</w:t>
+      </w:r>
+    </w:p>
+    <w:p>
+      <w:pPr>
+        <w:spacing w:after="0" w:line="360" w:lineRule="auto"/>
+        <w:rPr>
+          <w:rFonts w:asciiTheme="majorHAnsi" w:hAnsiTheme="majorHAnsi" w:cs="Consolas"/>
+          <w:sz w:val="24"/>
+          <w:szCs w:val="56"/>
+        </w:rPr>
+      </w:pPr>
       <w:r>
         <w:rPr>
           <w:rFonts w:asciiTheme="majorHAnsi" w:hAnsiTheme="majorHAnsi" w:cs="Consolas"/>
@@ -4440,23 +4466,15 @@
           <w:sz w:val="24"/>
           <w:szCs w:val="56"/>
         </w:rPr>
-        <w:t xml:space="preserve">– </w:t>
-      </w:r>
-      <w:r>
-        <w:rPr>
-          <w:rFonts w:asciiTheme="majorHAnsi" w:hAnsiTheme="majorHAnsi" w:cs="Consolas"/>
-          <w:sz w:val="24"/>
-          <w:szCs w:val="56"/>
-        </w:rPr>
-        <w:t>Entry point of the application</w:t>
-      </w:r>
-      <w:r>
-        <w:rPr>
-          <w:rFonts w:asciiTheme="majorHAnsi" w:hAnsiTheme="majorHAnsi" w:cs="Consolas"/>
-          <w:sz w:val="24"/>
-          <w:szCs w:val="56"/>
-        </w:rPr>
-        <w:t>.</w:t>
+        <w:t xml:space="preserve">Dice Class – </w:t>
+      </w:r>
+      <w:r>
+        <w:rPr>
+          <w:rFonts w:asciiTheme="majorHAnsi" w:hAnsiTheme="majorHAnsi" w:cs="Consolas"/>
+          <w:sz w:val="24"/>
+          <w:szCs w:val="56"/>
+        </w:rPr>
+        <w:t xml:space="preserve">Implements the properties of a dice object used in the game. The class consists of variables and functions to store and modify a dice’s face values, its coordinates within a game board, its controller (human or computer), its capture status, and whether it is a king. </w:t>
       </w:r>
     </w:p>
     <w:p>
@@ -4475,33 +4493,6 @@
           <w:sz w:val="24"/>
           <w:szCs w:val="56"/>
         </w:rPr>
-        <w:t xml:space="preserve">Dice Class – </w:t>
-      </w:r>
-      <w:r>
-        <w:rPr>
-          <w:rFonts w:asciiTheme="majorHAnsi" w:hAnsiTheme="majorHAnsi" w:cs="Consolas"/>
-          <w:sz w:val="24"/>
-          <w:szCs w:val="56"/>
-        </w:rPr>
-        <w:t xml:space="preserve">Implements the properties of a dice object used in the game. The class consists of variables and functions to store and modify a dice’s face values, its coordinates within a game board, its controller (human or computer), its capture status, and whether it is a king. </w:t>
-      </w:r>
-    </w:p>
-    <w:p>
-      <w:pPr>
-        <w:spacing w:after="0" w:line="360" w:lineRule="auto"/>
-        <w:rPr>
-          <w:rFonts w:asciiTheme="majorHAnsi" w:hAnsiTheme="majorHAnsi" w:cs="Consolas"/>
-          <w:sz w:val="24"/>
-          <w:szCs w:val="56"/>
-        </w:rPr>
-      </w:pPr>
-      <w:r>
-        <w:rPr>
-          <w:rFonts w:asciiTheme="majorHAnsi" w:hAnsiTheme="majorHAnsi" w:cs="Consolas"/>
-          <w:b/>
-          <w:sz w:val="24"/>
-          <w:szCs w:val="56"/>
-        </w:rPr>
         <w:t xml:space="preserve">Square Class – </w:t>
       </w:r>
       <w:r>
@@ -4544,8 +4535,6 @@
         </w:rPr>
         <w:t>quare can be occupied by a dice object only.</w:t>
       </w:r>
-      <w:bookmarkStart w:id="0" w:name="_GoBack"/>
-      <w:bookmarkEnd w:id="0"/>
     </w:p>
     <w:p>
       <w:pPr>
@@ -6292,6 +6281,104 @@
           <w:szCs w:val="56"/>
         </w:rPr>
         <w:lastRenderedPageBreak/>
+        <w:t>Python Experience</w:t>
+      </w:r>
+    </w:p>
+    <w:p>
+      <w:pPr>
+        <w:spacing w:line="360" w:lineRule="auto"/>
+        <w:ind w:firstLine="720"/>
+        <w:rPr>
+          <w:rFonts w:asciiTheme="majorHAnsi" w:hAnsiTheme="majorHAnsi" w:cs="Consolas"/>
+          <w:sz w:val="24"/>
+          <w:szCs w:val="24"/>
+        </w:rPr>
+      </w:pPr>
+      <w:r>
+        <w:rPr>
+          <w:rFonts w:asciiTheme="majorHAnsi" w:hAnsiTheme="majorHAnsi" w:cs="Consolas"/>
+          <w:sz w:val="24"/>
+          <w:szCs w:val="24"/>
+        </w:rPr>
+        <w:t>I chose Python as the scripting language for the project because I thought it would be a useful language to work on due to its increasing popularity. The learning curve wasn’</w:t>
+      </w:r>
+      <w:r>
+        <w:rPr>
+          <w:rFonts w:asciiTheme="majorHAnsi" w:hAnsiTheme="majorHAnsi" w:cs="Consolas"/>
+          <w:sz w:val="24"/>
+          <w:szCs w:val="24"/>
+        </w:rPr>
+        <w:t>t steep at all since I tried to view it</w:t>
+      </w:r>
+      <w:r>
+        <w:rPr>
+          <w:rFonts w:asciiTheme="majorHAnsi" w:hAnsiTheme="majorHAnsi" w:cs="Consolas"/>
+          <w:sz w:val="24"/>
+          <w:szCs w:val="24"/>
+        </w:rPr>
+        <w:t xml:space="preserve"> from the perspective of purely object oriented languages like C++ and Java. The absence of the private variables and private functions in a class was something that I wasn’t particularly fond of. And also because of the fact that indentations are used in Python instead of braces, I often encountered situations where my program would crash during runtime due to a minor indentation conflict. While working on serialization, I could see how Python could be very useful and fast in tasks that require externa</w:t>
+      </w:r>
+      <w:r>
+        <w:rPr>
+          <w:rFonts w:asciiTheme="majorHAnsi" w:hAnsiTheme="majorHAnsi" w:cs="Consolas"/>
+          <w:sz w:val="24"/>
+          <w:szCs w:val="24"/>
+        </w:rPr>
+        <w:t>l libraries. It took me just a few</w:t>
+      </w:r>
+      <w:r>
+        <w:rPr>
+          <w:rFonts w:asciiTheme="majorHAnsi" w:hAnsiTheme="majorHAnsi" w:cs="Consolas"/>
+          <w:sz w:val="24"/>
+          <w:szCs w:val="24"/>
+        </w:rPr>
+        <w:t xml:space="preserve"> lines to read the contents from an entire file </w:t>
+      </w:r>
+      <w:r>
+        <w:rPr>
+          <w:rFonts w:asciiTheme="majorHAnsi" w:hAnsiTheme="majorHAnsi" w:cs="Consolas"/>
+          <w:sz w:val="24"/>
+          <w:szCs w:val="24"/>
+        </w:rPr>
+        <w:t xml:space="preserve">and parse values </w:t>
+      </w:r>
+      <w:r>
+        <w:rPr>
+          <w:rFonts w:asciiTheme="majorHAnsi" w:hAnsiTheme="majorHAnsi" w:cs="Consolas"/>
+          <w:sz w:val="24"/>
+          <w:szCs w:val="24"/>
+        </w:rPr>
+        <w:t>(and they were very straightforward), whereas in C++, it would definitely be way more complicated than that.</w:t>
+      </w:r>
+      <w:r>
+        <w:rPr>
+          <w:rFonts w:asciiTheme="majorHAnsi" w:hAnsiTheme="majorHAnsi" w:cs="Consolas"/>
+          <w:sz w:val="24"/>
+          <w:szCs w:val="24"/>
+        </w:rPr>
+        <w:t xml:space="preserve"> I can see myself using Python for writing server side code for web development in the near future.</w:t>
+      </w:r>
+      <w:bookmarkStart w:id="0" w:name="_GoBack"/>
+      <w:bookmarkEnd w:id="0"/>
+    </w:p>
+    <w:p>
+      <w:pPr>
+        <w:spacing w:line="360" w:lineRule="auto"/>
+        <w:jc w:val="center"/>
+        <w:rPr>
+          <w:rFonts w:asciiTheme="majorHAnsi" w:hAnsiTheme="majorHAnsi" w:cs="Consolas"/>
+          <w:b/>
+          <w:sz w:val="56"/>
+          <w:szCs w:val="56"/>
+        </w:rPr>
+      </w:pPr>
+      <w:r>
+        <w:rPr>
+          <w:rFonts w:asciiTheme="majorHAnsi" w:hAnsiTheme="majorHAnsi" w:cs="Consolas"/>
+          <w:b/>
+          <w:sz w:val="56"/>
+          <w:szCs w:val="56"/>
+        </w:rPr>
         <w:t>Log</w:t>
       </w:r>
     </w:p>
@@ -6329,12 +6416,14 @@
         <w:pStyle w:val="ListBullet"/>
         <w:spacing w:after="0" w:line="276" w:lineRule="auto"/>
         <w:rPr>
-          <w:sz w:val="24"/>
-          <w:szCs w:val="24"/>
-        </w:rPr>
-      </w:pPr>
-      <w:r>
-        <w:rPr>
+          <w:rFonts w:asciiTheme="majorHAnsi" w:hAnsiTheme="majorHAnsi"/>
+          <w:sz w:val="24"/>
+          <w:szCs w:val="24"/>
+        </w:rPr>
+      </w:pPr>
+      <w:r>
+        <w:rPr>
+          <w:rFonts w:asciiTheme="majorHAnsi" w:hAnsiTheme="majorHAnsi"/>
           <w:sz w:val="24"/>
           <w:szCs w:val="24"/>
         </w:rPr>
@@ -6342,6 +6431,7 @@
       </w:r>
       <w:r>
         <w:rPr>
+          <w:rFonts w:asciiTheme="majorHAnsi" w:hAnsiTheme="majorHAnsi"/>
           <w:sz w:val="24"/>
           <w:szCs w:val="24"/>
         </w:rPr>
@@ -6353,12 +6443,14 @@
         <w:pStyle w:val="ListBullet"/>
         <w:spacing w:after="0" w:line="276" w:lineRule="auto"/>
         <w:rPr>
-          <w:sz w:val="24"/>
-          <w:szCs w:val="24"/>
-        </w:rPr>
-      </w:pPr>
-      <w:r>
-        <w:rPr>
+          <w:rFonts w:asciiTheme="majorHAnsi" w:hAnsiTheme="majorHAnsi"/>
+          <w:sz w:val="24"/>
+          <w:szCs w:val="24"/>
+        </w:rPr>
+      </w:pPr>
+      <w:r>
+        <w:rPr>
+          <w:rFonts w:asciiTheme="majorHAnsi" w:hAnsiTheme="majorHAnsi"/>
           <w:sz w:val="24"/>
           <w:szCs w:val="24"/>
         </w:rPr>
@@ -6366,6 +6458,7 @@
       </w:r>
       <w:r>
         <w:rPr>
+          <w:rFonts w:asciiTheme="majorHAnsi" w:hAnsiTheme="majorHAnsi"/>
           <w:sz w:val="24"/>
           <w:szCs w:val="24"/>
         </w:rPr>
@@ -6373,6 +6466,7 @@
       </w:r>
       <w:r>
         <w:rPr>
+          <w:rFonts w:asciiTheme="majorHAnsi" w:hAnsiTheme="majorHAnsi"/>
           <w:sz w:val="24"/>
           <w:szCs w:val="24"/>
         </w:rPr>
@@ -6389,6 +6483,7 @@
         <w:spacing w:after="0" w:line="276" w:lineRule="auto"/>
         <w:ind w:left="360"/>
         <w:rPr>
+          <w:rFonts w:asciiTheme="majorHAnsi" w:hAnsiTheme="majorHAnsi"/>
           <w:sz w:val="24"/>
           <w:szCs w:val="24"/>
         </w:rPr>
@@ -6419,12 +6514,14 @@
         <w:pStyle w:val="ListBullet"/>
         <w:spacing w:after="0" w:line="276" w:lineRule="auto"/>
         <w:rPr>
-          <w:sz w:val="24"/>
-          <w:szCs w:val="24"/>
-        </w:rPr>
-      </w:pPr>
-      <w:r>
-        <w:rPr>
+          <w:rFonts w:asciiTheme="majorHAnsi" w:hAnsiTheme="majorHAnsi"/>
+          <w:sz w:val="24"/>
+          <w:szCs w:val="24"/>
+        </w:rPr>
+      </w:pPr>
+      <w:r>
+        <w:rPr>
+          <w:rFonts w:asciiTheme="majorHAnsi" w:hAnsiTheme="majorHAnsi"/>
           <w:sz w:val="24"/>
           <w:szCs w:val="24"/>
         </w:rPr>
@@ -6432,6 +6529,7 @@
       </w:r>
       <w:r>
         <w:rPr>
+          <w:rFonts w:asciiTheme="majorHAnsi" w:hAnsiTheme="majorHAnsi"/>
           <w:sz w:val="24"/>
           <w:szCs w:val="24"/>
         </w:rPr>
@@ -6439,6 +6537,7 @@
       </w:r>
       <w:r>
         <w:rPr>
+          <w:rFonts w:asciiTheme="majorHAnsi" w:hAnsiTheme="majorHAnsi"/>
           <w:sz w:val="24"/>
           <w:szCs w:val="24"/>
         </w:rPr>
@@ -6455,6 +6554,7 @@
         <w:spacing w:after="0" w:line="276" w:lineRule="auto"/>
         <w:ind w:left="360" w:hanging="360"/>
         <w:rPr>
+          <w:rFonts w:asciiTheme="majorHAnsi" w:hAnsiTheme="majorHAnsi"/>
           <w:sz w:val="24"/>
           <w:szCs w:val="24"/>
         </w:rPr>
@@ -6470,6 +6570,7 @@
         <w:spacing w:after="0" w:line="276" w:lineRule="auto"/>
         <w:ind w:left="360" w:hanging="360"/>
         <w:rPr>
+          <w:rFonts w:asciiTheme="majorHAnsi" w:hAnsiTheme="majorHAnsi"/>
           <w:b/>
           <w:sz w:val="24"/>
           <w:szCs w:val="24"/>
@@ -6477,6 +6578,7 @@
       </w:pPr>
       <w:r>
         <w:rPr>
+          <w:rFonts w:asciiTheme="majorHAnsi" w:hAnsiTheme="majorHAnsi"/>
           <w:b/>
           <w:sz w:val="24"/>
           <w:szCs w:val="24"/>
@@ -6489,12 +6591,14 @@
         <w:pStyle w:val="ListBullet"/>
         <w:spacing w:after="0" w:line="276" w:lineRule="auto"/>
         <w:rPr>
-          <w:sz w:val="24"/>
-          <w:szCs w:val="24"/>
-        </w:rPr>
-      </w:pPr>
-      <w:r>
-        <w:rPr>
+          <w:rFonts w:asciiTheme="majorHAnsi" w:hAnsiTheme="majorHAnsi"/>
+          <w:sz w:val="24"/>
+          <w:szCs w:val="24"/>
+        </w:rPr>
+      </w:pPr>
+      <w:r>
+        <w:rPr>
+          <w:rFonts w:asciiTheme="majorHAnsi" w:hAnsiTheme="majorHAnsi"/>
           <w:sz w:val="24"/>
           <w:szCs w:val="24"/>
         </w:rPr>
@@ -6502,6 +6606,7 @@
       </w:r>
       <w:r>
         <w:rPr>
+          <w:rFonts w:asciiTheme="majorHAnsi" w:hAnsiTheme="majorHAnsi"/>
           <w:sz w:val="24"/>
           <w:szCs w:val="24"/>
         </w:rPr>
@@ -6513,12 +6618,14 @@
         <w:pStyle w:val="ListBullet"/>
         <w:spacing w:after="0" w:line="276" w:lineRule="auto"/>
         <w:rPr>
-          <w:sz w:val="24"/>
-          <w:szCs w:val="24"/>
-        </w:rPr>
-      </w:pPr>
-      <w:r>
-        <w:rPr>
+          <w:rFonts w:asciiTheme="majorHAnsi" w:hAnsiTheme="majorHAnsi"/>
+          <w:sz w:val="24"/>
+          <w:szCs w:val="24"/>
+        </w:rPr>
+      </w:pPr>
+      <w:r>
+        <w:rPr>
+          <w:rFonts w:asciiTheme="majorHAnsi" w:hAnsiTheme="majorHAnsi"/>
           <w:sz w:val="24"/>
           <w:szCs w:val="24"/>
         </w:rPr>
@@ -6526,6 +6633,7 @@
       </w:r>
       <w:r>
         <w:rPr>
+          <w:rFonts w:asciiTheme="majorHAnsi" w:hAnsiTheme="majorHAnsi"/>
           <w:sz w:val="24"/>
           <w:szCs w:val="24"/>
         </w:rPr>
@@ -6537,12 +6645,14 @@
         <w:pStyle w:val="ListBullet"/>
         <w:spacing w:after="0" w:line="276" w:lineRule="auto"/>
         <w:rPr>
-          <w:sz w:val="24"/>
-          <w:szCs w:val="24"/>
-        </w:rPr>
-      </w:pPr>
-      <w:r>
-        <w:rPr>
+          <w:rFonts w:asciiTheme="majorHAnsi" w:hAnsiTheme="majorHAnsi"/>
+          <w:sz w:val="24"/>
+          <w:szCs w:val="24"/>
+        </w:rPr>
+      </w:pPr>
+      <w:r>
+        <w:rPr>
+          <w:rFonts w:asciiTheme="majorHAnsi" w:hAnsiTheme="majorHAnsi"/>
           <w:sz w:val="24"/>
           <w:szCs w:val="24"/>
         </w:rPr>
@@ -6550,6 +6660,7 @@
       </w:r>
       <w:r>
         <w:rPr>
+          <w:rFonts w:asciiTheme="majorHAnsi" w:hAnsiTheme="majorHAnsi"/>
           <w:sz w:val="24"/>
           <w:szCs w:val="24"/>
         </w:rPr>
@@ -6561,12 +6672,14 @@
         <w:pStyle w:val="ListBullet"/>
         <w:spacing w:after="0" w:line="276" w:lineRule="auto"/>
         <w:rPr>
-          <w:sz w:val="24"/>
-          <w:szCs w:val="24"/>
-        </w:rPr>
-      </w:pPr>
-      <w:r>
-        <w:rPr>
+          <w:rFonts w:asciiTheme="majorHAnsi" w:hAnsiTheme="majorHAnsi"/>
+          <w:sz w:val="24"/>
+          <w:szCs w:val="24"/>
+        </w:rPr>
+      </w:pPr>
+      <w:r>
+        <w:rPr>
+          <w:rFonts w:asciiTheme="majorHAnsi" w:hAnsiTheme="majorHAnsi"/>
           <w:sz w:val="24"/>
           <w:szCs w:val="24"/>
         </w:rPr>
@@ -6574,6 +6687,7 @@
       </w:r>
       <w:r>
         <w:rPr>
+          <w:rFonts w:asciiTheme="majorHAnsi" w:hAnsiTheme="majorHAnsi"/>
           <w:sz w:val="24"/>
           <w:szCs w:val="24"/>
         </w:rPr>
@@ -6585,12 +6699,14 @@
         <w:pStyle w:val="ListBullet"/>
         <w:spacing w:after="0" w:line="276" w:lineRule="auto"/>
         <w:rPr>
-          <w:sz w:val="24"/>
-          <w:szCs w:val="24"/>
-        </w:rPr>
-      </w:pPr>
-      <w:r>
-        <w:rPr>
+          <w:rFonts w:asciiTheme="majorHAnsi" w:hAnsiTheme="majorHAnsi"/>
+          <w:sz w:val="24"/>
+          <w:szCs w:val="24"/>
+        </w:rPr>
+      </w:pPr>
+      <w:r>
+        <w:rPr>
+          <w:rFonts w:asciiTheme="majorHAnsi" w:hAnsiTheme="majorHAnsi"/>
           <w:sz w:val="24"/>
           <w:szCs w:val="24"/>
         </w:rPr>
@@ -6607,6 +6723,7 @@
         <w:spacing w:after="0" w:line="276" w:lineRule="auto"/>
         <w:ind w:left="360" w:hanging="360"/>
         <w:rPr>
+          <w:rFonts w:asciiTheme="majorHAnsi" w:hAnsiTheme="majorHAnsi"/>
           <w:sz w:val="24"/>
           <w:szCs w:val="24"/>
         </w:rPr>
@@ -6622,6 +6739,7 @@
         <w:spacing w:after="0" w:line="276" w:lineRule="auto"/>
         <w:ind w:left="360" w:hanging="360"/>
         <w:rPr>
+          <w:rFonts w:asciiTheme="majorHAnsi" w:hAnsiTheme="majorHAnsi"/>
           <w:b/>
           <w:sz w:val="24"/>
           <w:szCs w:val="24"/>
@@ -6629,6 +6747,7 @@
       </w:pPr>
       <w:r>
         <w:rPr>
+          <w:rFonts w:asciiTheme="majorHAnsi" w:hAnsiTheme="majorHAnsi"/>
           <w:b/>
           <w:sz w:val="24"/>
           <w:szCs w:val="24"/>
@@ -6641,12 +6760,14 @@
         <w:pStyle w:val="ListBullet"/>
         <w:spacing w:after="0" w:line="276" w:lineRule="auto"/>
         <w:rPr>
-          <w:sz w:val="24"/>
-          <w:szCs w:val="24"/>
-        </w:rPr>
-      </w:pPr>
-      <w:r>
-        <w:rPr>
+          <w:rFonts w:asciiTheme="majorHAnsi" w:hAnsiTheme="majorHAnsi"/>
+          <w:sz w:val="24"/>
+          <w:szCs w:val="24"/>
+        </w:rPr>
+      </w:pPr>
+      <w:r>
+        <w:rPr>
+          <w:rFonts w:asciiTheme="majorHAnsi" w:hAnsiTheme="majorHAnsi"/>
           <w:sz w:val="24"/>
           <w:szCs w:val="24"/>
         </w:rPr>
@@ -6654,6 +6775,7 @@
       </w:r>
       <w:r>
         <w:rPr>
+          <w:rFonts w:asciiTheme="majorHAnsi" w:hAnsiTheme="majorHAnsi"/>
           <w:sz w:val="24"/>
           <w:szCs w:val="24"/>
         </w:rPr>
@@ -6669,6 +6791,7 @@
         </w:numPr>
         <w:spacing w:after="0" w:line="276" w:lineRule="auto"/>
         <w:rPr>
+          <w:rFonts w:asciiTheme="majorHAnsi" w:hAnsiTheme="majorHAnsi"/>
           <w:sz w:val="24"/>
           <w:szCs w:val="24"/>
         </w:rPr>
@@ -6683,6 +6806,7 @@
         </w:numPr>
         <w:spacing w:after="0" w:line="276" w:lineRule="auto"/>
         <w:rPr>
+          <w:rFonts w:asciiTheme="majorHAnsi" w:hAnsiTheme="majorHAnsi"/>
           <w:b/>
           <w:sz w:val="24"/>
           <w:szCs w:val="24"/>
@@ -6690,6 +6814,7 @@
       </w:pPr>
       <w:r>
         <w:rPr>
+          <w:rFonts w:asciiTheme="majorHAnsi" w:hAnsiTheme="majorHAnsi"/>
           <w:b/>
           <w:sz w:val="24"/>
           <w:szCs w:val="24"/>
@@ -6702,12 +6827,14 @@
         <w:pStyle w:val="ListBullet"/>
         <w:spacing w:after="0" w:line="276" w:lineRule="auto"/>
         <w:rPr>
-          <w:sz w:val="24"/>
-          <w:szCs w:val="24"/>
-        </w:rPr>
-      </w:pPr>
-      <w:r>
-        <w:rPr>
+          <w:rFonts w:asciiTheme="majorHAnsi" w:hAnsiTheme="majorHAnsi"/>
+          <w:sz w:val="24"/>
+          <w:szCs w:val="24"/>
+        </w:rPr>
+      </w:pPr>
+      <w:r>
+        <w:rPr>
+          <w:rFonts w:asciiTheme="majorHAnsi" w:hAnsiTheme="majorHAnsi"/>
           <w:sz w:val="24"/>
           <w:szCs w:val="24"/>
         </w:rPr>
@@ -6715,6 +6842,7 @@
       </w:r>
       <w:r>
         <w:rPr>
+          <w:rFonts w:asciiTheme="majorHAnsi" w:hAnsiTheme="majorHAnsi"/>
           <w:sz w:val="24"/>
           <w:szCs w:val="24"/>
         </w:rPr>
@@ -6726,12 +6854,14 @@
         <w:pStyle w:val="ListBullet"/>
         <w:spacing w:after="0" w:line="276" w:lineRule="auto"/>
         <w:rPr>
-          <w:sz w:val="24"/>
-          <w:szCs w:val="24"/>
-        </w:rPr>
-      </w:pPr>
-      <w:r>
-        <w:rPr>
+          <w:rFonts w:asciiTheme="majorHAnsi" w:hAnsiTheme="majorHAnsi"/>
+          <w:sz w:val="24"/>
+          <w:szCs w:val="24"/>
+        </w:rPr>
+      </w:pPr>
+      <w:r>
+        <w:rPr>
+          <w:rFonts w:asciiTheme="majorHAnsi" w:hAnsiTheme="majorHAnsi"/>
           <w:sz w:val="24"/>
           <w:szCs w:val="24"/>
         </w:rPr>
@@ -6743,12 +6873,14 @@
         <w:pStyle w:val="ListBullet"/>
         <w:spacing w:after="0" w:line="276" w:lineRule="auto"/>
         <w:rPr>
-          <w:sz w:val="24"/>
-          <w:szCs w:val="24"/>
-        </w:rPr>
-      </w:pPr>
-      <w:r>
-        <w:rPr>
+          <w:rFonts w:asciiTheme="majorHAnsi" w:hAnsiTheme="majorHAnsi"/>
+          <w:sz w:val="24"/>
+          <w:szCs w:val="24"/>
+        </w:rPr>
+      </w:pPr>
+      <w:r>
+        <w:rPr>
+          <w:rFonts w:asciiTheme="majorHAnsi" w:hAnsiTheme="majorHAnsi"/>
           <w:sz w:val="24"/>
           <w:szCs w:val="24"/>
         </w:rPr>
@@ -6760,12 +6892,14 @@
         <w:pStyle w:val="ListBullet"/>
         <w:spacing w:after="0" w:line="276" w:lineRule="auto"/>
         <w:rPr>
-          <w:sz w:val="24"/>
-          <w:szCs w:val="24"/>
-        </w:rPr>
-      </w:pPr>
-      <w:r>
-        <w:rPr>
+          <w:rFonts w:asciiTheme="majorHAnsi" w:hAnsiTheme="majorHAnsi"/>
+          <w:sz w:val="24"/>
+          <w:szCs w:val="24"/>
+        </w:rPr>
+      </w:pPr>
+      <w:r>
+        <w:rPr>
+          <w:rFonts w:asciiTheme="majorHAnsi" w:hAnsiTheme="majorHAnsi"/>
           <w:sz w:val="24"/>
           <w:szCs w:val="24"/>
         </w:rPr>
@@ -6773,6 +6907,7 @@
       </w:r>
       <w:r>
         <w:rPr>
+          <w:rFonts w:asciiTheme="majorHAnsi" w:hAnsiTheme="majorHAnsi"/>
           <w:sz w:val="24"/>
           <w:szCs w:val="24"/>
         </w:rPr>
@@ -6780,6 +6915,7 @@
       </w:r>
       <w:r>
         <w:rPr>
+          <w:rFonts w:asciiTheme="majorHAnsi" w:hAnsiTheme="majorHAnsi"/>
           <w:sz w:val="24"/>
           <w:szCs w:val="24"/>
         </w:rPr>
@@ -6787,6 +6923,7 @@
       </w:r>
       <w:r>
         <w:rPr>
+          <w:rFonts w:asciiTheme="majorHAnsi" w:hAnsiTheme="majorHAnsi"/>
           <w:sz w:val="24"/>
           <w:szCs w:val="24"/>
         </w:rPr>
@@ -6803,6 +6940,7 @@
         <w:spacing w:after="0" w:line="276" w:lineRule="auto"/>
         <w:ind w:left="360" w:hanging="360"/>
         <w:rPr>
+          <w:rFonts w:asciiTheme="majorHAnsi" w:hAnsiTheme="majorHAnsi"/>
           <w:sz w:val="24"/>
           <w:szCs w:val="24"/>
         </w:rPr>
@@ -6818,6 +6956,7 @@
         <w:spacing w:after="0" w:line="276" w:lineRule="auto"/>
         <w:ind w:left="360" w:hanging="360"/>
         <w:rPr>
+          <w:rFonts w:asciiTheme="majorHAnsi" w:hAnsiTheme="majorHAnsi"/>
           <w:b/>
           <w:sz w:val="24"/>
           <w:szCs w:val="24"/>
@@ -6825,6 +6964,7 @@
       </w:pPr>
       <w:r>
         <w:rPr>
+          <w:rFonts w:asciiTheme="majorHAnsi" w:hAnsiTheme="majorHAnsi"/>
           <w:b/>
           <w:sz w:val="24"/>
           <w:szCs w:val="24"/>
@@ -6833,6 +6973,7 @@
       </w:r>
       <w:r>
         <w:rPr>
+          <w:rFonts w:asciiTheme="majorHAnsi" w:hAnsiTheme="majorHAnsi"/>
           <w:b/>
           <w:sz w:val="24"/>
           <w:szCs w:val="24"/>
@@ -6841,6 +6982,7 @@
       </w:r>
       <w:r>
         <w:rPr>
+          <w:rFonts w:asciiTheme="majorHAnsi" w:hAnsiTheme="majorHAnsi"/>
           <w:b/>
           <w:sz w:val="24"/>
           <w:szCs w:val="24"/>
@@ -6853,12 +6995,14 @@
         <w:pStyle w:val="ListBullet"/>
         <w:spacing w:after="0" w:line="276" w:lineRule="auto"/>
         <w:rPr>
-          <w:sz w:val="24"/>
-          <w:szCs w:val="24"/>
-        </w:rPr>
-      </w:pPr>
-      <w:r>
-        <w:rPr>
+          <w:rFonts w:asciiTheme="majorHAnsi" w:hAnsiTheme="majorHAnsi"/>
+          <w:sz w:val="24"/>
+          <w:szCs w:val="24"/>
+        </w:rPr>
+      </w:pPr>
+      <w:r>
+        <w:rPr>
+          <w:rFonts w:asciiTheme="majorHAnsi" w:hAnsiTheme="majorHAnsi"/>
           <w:sz w:val="24"/>
           <w:szCs w:val="24"/>
         </w:rPr>
@@ -6866,6 +7010,7 @@
       </w:r>
       <w:r>
         <w:rPr>
+          <w:rFonts w:asciiTheme="majorHAnsi" w:hAnsiTheme="majorHAnsi"/>
           <w:sz w:val="24"/>
           <w:szCs w:val="24"/>
         </w:rPr>
@@ -6873,6 +7018,7 @@
       </w:r>
       <w:r>
         <w:rPr>
+          <w:rFonts w:asciiTheme="majorHAnsi" w:hAnsiTheme="majorHAnsi"/>
           <w:sz w:val="24"/>
           <w:szCs w:val="24"/>
         </w:rPr>
@@ -6880,6 +7026,7 @@
       </w:r>
       <w:r>
         <w:rPr>
+          <w:rFonts w:asciiTheme="majorHAnsi" w:hAnsiTheme="majorHAnsi"/>
           <w:sz w:val="24"/>
           <w:szCs w:val="24"/>
         </w:rPr>
@@ -6887,6 +7034,7 @@
       </w:r>
       <w:r>
         <w:rPr>
+          <w:rFonts w:asciiTheme="majorHAnsi" w:hAnsiTheme="majorHAnsi"/>
           <w:sz w:val="24"/>
           <w:szCs w:val="24"/>
         </w:rPr>
@@ -6898,12 +7046,14 @@
         <w:pStyle w:val="ListBullet"/>
         <w:spacing w:after="0" w:line="276" w:lineRule="auto"/>
         <w:rPr>
-          <w:sz w:val="24"/>
-          <w:szCs w:val="24"/>
-        </w:rPr>
-      </w:pPr>
-      <w:r>
-        <w:rPr>
+          <w:rFonts w:asciiTheme="majorHAnsi" w:hAnsiTheme="majorHAnsi"/>
+          <w:sz w:val="24"/>
+          <w:szCs w:val="24"/>
+        </w:rPr>
+      </w:pPr>
+      <w:r>
+        <w:rPr>
+          <w:rFonts w:asciiTheme="majorHAnsi" w:hAnsiTheme="majorHAnsi"/>
           <w:sz w:val="24"/>
           <w:szCs w:val="24"/>
         </w:rPr>
@@ -6915,12 +7065,14 @@
         <w:pStyle w:val="ListBullet"/>
         <w:spacing w:after="0" w:line="276" w:lineRule="auto"/>
         <w:rPr>
-          <w:sz w:val="24"/>
-          <w:szCs w:val="24"/>
-        </w:rPr>
-      </w:pPr>
-      <w:r>
-        <w:rPr>
+          <w:rFonts w:asciiTheme="majorHAnsi" w:hAnsiTheme="majorHAnsi"/>
+          <w:sz w:val="24"/>
+          <w:szCs w:val="24"/>
+        </w:rPr>
+      </w:pPr>
+      <w:r>
+        <w:rPr>
+          <w:rFonts w:asciiTheme="majorHAnsi" w:hAnsiTheme="majorHAnsi"/>
           <w:sz w:val="24"/>
           <w:szCs w:val="24"/>
         </w:rPr>
@@ -6928,6 +7080,7 @@
       </w:r>
       <w:r>
         <w:rPr>
+          <w:rFonts w:asciiTheme="majorHAnsi" w:hAnsiTheme="majorHAnsi"/>
           <w:sz w:val="24"/>
           <w:szCs w:val="24"/>
         </w:rPr>
@@ -6943,6 +7096,7 @@
         </w:numPr>
         <w:ind w:left="360" w:hanging="360"/>
         <w:rPr>
+          <w:rFonts w:asciiTheme="majorHAnsi" w:hAnsiTheme="majorHAnsi"/>
           <w:b/>
           <w:sz w:val="24"/>
           <w:szCs w:val="24"/>

</xml_diff>